<commit_message>
update and rm some the same
</commit_message>
<xml_diff>
--- a/driver_learn_summary.docx
+++ b/driver_learn_summary.docx
@@ -66,7 +66,7 @@
           <w:r>
             <w:fldChar w:fldCharType="separate"/>
           </w:r>
-          <w:hyperlink w:anchor="_Toc459639570" w:history="1">
+          <w:hyperlink w:anchor="_Toc459810875" w:history="1">
             <w:r>
               <w:rPr>
                 <w:rStyle w:val="a9"/>
@@ -94,7 +94,7 @@
                 <w:noProof/>
                 <w:webHidden/>
               </w:rPr>
-              <w:instrText xml:space="preserve"> PAGEREF _Toc459639570 \h </w:instrText>
+              <w:instrText xml:space="preserve"> PAGEREF _Toc459810875 \h </w:instrText>
             </w:r>
             <w:r>
               <w:rPr>
@@ -135,7 +135,7 @@
               <w:noProof/>
             </w:rPr>
           </w:pPr>
-          <w:hyperlink w:anchor="_Toc459639571" w:history="1">
+          <w:hyperlink w:anchor="_Toc459810876" w:history="1">
             <w:r>
               <w:rPr>
                 <w:rStyle w:val="a9"/>
@@ -163,7 +163,7 @@
                 <w:noProof/>
                 <w:webHidden/>
               </w:rPr>
-              <w:instrText xml:space="preserve"> PAGEREF _Toc459639571 \h </w:instrText>
+              <w:instrText xml:space="preserve"> PAGEREF _Toc459810876 \h </w:instrText>
             </w:r>
             <w:r>
               <w:rPr>
@@ -204,7 +204,7 @@
               <w:noProof/>
             </w:rPr>
           </w:pPr>
-          <w:hyperlink w:anchor="_Toc459639572" w:history="1">
+          <w:hyperlink w:anchor="_Toc459810877" w:history="1">
             <w:r>
               <w:rPr>
                 <w:rStyle w:val="a9"/>
@@ -239,7 +239,7 @@
                 <w:noProof/>
                 <w:webHidden/>
               </w:rPr>
-              <w:instrText xml:space="preserve"> PAGEREF _Toc459639572 \h </w:instrText>
+              <w:instrText xml:space="preserve"> PAGEREF _Toc459810877 \h </w:instrText>
             </w:r>
             <w:r>
               <w:rPr>
@@ -280,7 +280,7 @@
               <w:noProof/>
             </w:rPr>
           </w:pPr>
-          <w:hyperlink w:anchor="_Toc459639573" w:history="1">
+          <w:hyperlink w:anchor="_Toc459810878" w:history="1">
             <w:r>
               <w:rPr>
                 <w:rStyle w:val="a9"/>
@@ -308,7 +308,7 @@
                 <w:noProof/>
                 <w:webHidden/>
               </w:rPr>
-              <w:instrText xml:space="preserve"> PAGEREF _Toc459639573 \h </w:instrText>
+              <w:instrText xml:space="preserve"> PAGEREF _Toc459810878 \h </w:instrText>
             </w:r>
             <w:r>
               <w:rPr>
@@ -349,7 +349,7 @@
               <w:noProof/>
             </w:rPr>
           </w:pPr>
-          <w:hyperlink w:anchor="_Toc459639574" w:history="1">
+          <w:hyperlink w:anchor="_Toc459810879" w:history="1">
             <w:r>
               <w:rPr>
                 <w:rStyle w:val="a9"/>
@@ -377,7 +377,7 @@
                 <w:noProof/>
                 <w:webHidden/>
               </w:rPr>
-              <w:instrText xml:space="preserve"> PAGEREF _Toc459639574 \h </w:instrText>
+              <w:instrText xml:space="preserve"> PAGEREF _Toc459810879 \h </w:instrText>
             </w:r>
             <w:r>
               <w:rPr>
@@ -397,7 +397,7 @@
                 <w:noProof/>
                 <w:webHidden/>
               </w:rPr>
-              <w:t>7</w:t>
+              <w:t>6</w:t>
             </w:r>
             <w:r>
               <w:rPr>
@@ -418,7 +418,7 @@
               <w:noProof/>
             </w:rPr>
           </w:pPr>
-          <w:hyperlink w:anchor="_Toc459639575" w:history="1">
+          <w:hyperlink w:anchor="_Toc459810880" w:history="1">
             <w:r>
               <w:rPr>
                 <w:rStyle w:val="a9"/>
@@ -483,7 +483,7 @@
                 <w:noProof/>
                 <w:webHidden/>
               </w:rPr>
-              <w:instrText xml:space="preserve"> PAGEREF _Toc459639575 \h </w:instrText>
+              <w:instrText xml:space="preserve"> PAGEREF _Toc459810880 \h </w:instrText>
             </w:r>
             <w:r>
               <w:rPr>
@@ -524,7 +524,7 @@
               <w:noProof/>
             </w:rPr>
           </w:pPr>
-          <w:hyperlink w:anchor="_Toc459639576" w:history="1">
+          <w:hyperlink w:anchor="_Toc459810881" w:history="1">
             <w:r>
               <w:rPr>
                 <w:rStyle w:val="a9"/>
@@ -551,7 +551,7 @@
                 <w:noProof/>
                 <w:webHidden/>
               </w:rPr>
-              <w:instrText xml:space="preserve"> PAGEREF _Toc459639576 \h </w:instrText>
+              <w:instrText xml:space="preserve"> PAGEREF _Toc459810881 \h </w:instrText>
             </w:r>
             <w:r>
               <w:rPr>
@@ -592,7 +592,7 @@
               <w:noProof/>
             </w:rPr>
           </w:pPr>
-          <w:hyperlink w:anchor="_Toc459639577" w:history="1">
+          <w:hyperlink w:anchor="_Toc459810882" w:history="1">
             <w:r>
               <w:rPr>
                 <w:rStyle w:val="a9"/>
@@ -620,7 +620,7 @@
                 <w:noProof/>
                 <w:webHidden/>
               </w:rPr>
-              <w:instrText xml:space="preserve"> PAGEREF _Toc459639577 \h </w:instrText>
+              <w:instrText xml:space="preserve"> PAGEREF _Toc459810882 \h </w:instrText>
             </w:r>
             <w:r>
               <w:rPr>
@@ -661,7 +661,7 @@
               <w:noProof/>
             </w:rPr>
           </w:pPr>
-          <w:hyperlink w:anchor="_Toc459639578" w:history="1">
+          <w:hyperlink w:anchor="_Toc459810883" w:history="1">
             <w:r>
               <w:rPr>
                 <w:rStyle w:val="a9"/>
@@ -704,7 +704,7 @@
                 <w:noProof/>
                 <w:webHidden/>
               </w:rPr>
-              <w:instrText xml:space="preserve"> PAGEREF _Toc459639578 \h </w:instrText>
+              <w:instrText xml:space="preserve"> PAGEREF _Toc459810883 \h </w:instrText>
             </w:r>
             <w:r>
               <w:rPr>
@@ -745,7 +745,7 @@
               <w:noProof/>
             </w:rPr>
           </w:pPr>
-          <w:hyperlink w:anchor="_Toc459639579" w:history="1">
+          <w:hyperlink w:anchor="_Toc459810884" w:history="1">
             <w:r>
               <w:rPr>
                 <w:rStyle w:val="a9"/>
@@ -772,7 +772,7 @@
                 <w:noProof/>
                 <w:webHidden/>
               </w:rPr>
-              <w:instrText xml:space="preserve"> PAGEREF _Toc459639579 \h </w:instrText>
+              <w:instrText xml:space="preserve"> PAGEREF _Toc459810884 \h </w:instrText>
             </w:r>
             <w:r>
               <w:rPr>
@@ -813,7 +813,7 @@
               <w:noProof/>
             </w:rPr>
           </w:pPr>
-          <w:hyperlink w:anchor="_Toc459639580" w:history="1">
+          <w:hyperlink w:anchor="_Toc459810885" w:history="1">
             <w:r>
               <w:rPr>
                 <w:rStyle w:val="a9"/>
@@ -841,7 +841,7 @@
                 <w:noProof/>
                 <w:webHidden/>
               </w:rPr>
-              <w:instrText xml:space="preserve"> PAGEREF _Toc459639580 \h </w:instrText>
+              <w:instrText xml:space="preserve"> PAGEREF _Toc459810885 \h </w:instrText>
             </w:r>
             <w:r>
               <w:rPr>
@@ -861,7 +861,7 @@
                 <w:noProof/>
                 <w:webHidden/>
               </w:rPr>
-              <w:t>15</w:t>
+              <w:t>14</w:t>
             </w:r>
             <w:r>
               <w:rPr>
@@ -882,7 +882,7 @@
               <w:noProof/>
             </w:rPr>
           </w:pPr>
-          <w:hyperlink w:anchor="_Toc459639581" w:history="1">
+          <w:hyperlink w:anchor="_Toc459810886" w:history="1">
             <w:r>
               <w:rPr>
                 <w:rStyle w:val="a9"/>
@@ -909,7 +909,7 @@
                 <w:noProof/>
                 <w:webHidden/>
               </w:rPr>
-              <w:instrText xml:space="preserve"> PAGEREF _Toc459639581 \h </w:instrText>
+              <w:instrText xml:space="preserve"> PAGEREF _Toc459810886 \h </w:instrText>
             </w:r>
             <w:r>
               <w:rPr>
@@ -950,7 +950,7 @@
               <w:noProof/>
             </w:rPr>
           </w:pPr>
-          <w:hyperlink w:anchor="_Toc459639582" w:history="1">
+          <w:hyperlink w:anchor="_Toc459810887" w:history="1">
             <w:r>
               <w:rPr>
                 <w:rStyle w:val="a9"/>
@@ -985,7 +985,7 @@
                 <w:noProof/>
                 <w:webHidden/>
               </w:rPr>
-              <w:instrText xml:space="preserve"> PAGEREF _Toc459639582 \h </w:instrText>
+              <w:instrText xml:space="preserve"> PAGEREF _Toc459810887 \h </w:instrText>
             </w:r>
             <w:r>
               <w:rPr>
@@ -1026,7 +1026,7 @@
               <w:noProof/>
             </w:rPr>
           </w:pPr>
-          <w:hyperlink w:anchor="_Toc459639583" w:history="1">
+          <w:hyperlink w:anchor="_Toc459810888" w:history="1">
             <w:r>
               <w:rPr>
                 <w:rStyle w:val="a9"/>
@@ -1061,7 +1061,7 @@
                 <w:noProof/>
                 <w:webHidden/>
               </w:rPr>
-              <w:instrText xml:space="preserve"> PAGEREF _Toc459639583 \h </w:instrText>
+              <w:instrText xml:space="preserve"> PAGEREF _Toc459810888 \h </w:instrText>
             </w:r>
             <w:r>
               <w:rPr>
@@ -1081,7 +1081,7 @@
                 <w:noProof/>
                 <w:webHidden/>
               </w:rPr>
-              <w:t>16</w:t>
+              <w:t>15</w:t>
             </w:r>
             <w:r>
               <w:rPr>
@@ -1102,7 +1102,7 @@
               <w:noProof/>
             </w:rPr>
           </w:pPr>
-          <w:hyperlink w:anchor="_Toc459639584" w:history="1">
+          <w:hyperlink w:anchor="_Toc459810889" w:history="1">
             <w:r>
               <w:rPr>
                 <w:rStyle w:val="a9"/>
@@ -1152,7 +1152,7 @@
                 <w:noProof/>
                 <w:webHidden/>
               </w:rPr>
-              <w:instrText xml:space="preserve"> PAGEREF _Toc459639584 \h </w:instrText>
+              <w:instrText xml:space="preserve"> PAGEREF _Toc459810889 \h </w:instrText>
             </w:r>
             <w:r>
               <w:rPr>
@@ -1193,7 +1193,7 @@
               <w:noProof/>
             </w:rPr>
           </w:pPr>
-          <w:hyperlink w:anchor="_Toc459639585" w:history="1">
+          <w:hyperlink w:anchor="_Toc459810890" w:history="1">
             <w:r>
               <w:rPr>
                 <w:rStyle w:val="a9"/>
@@ -1221,7 +1221,7 @@
                 <w:noProof/>
                 <w:webHidden/>
               </w:rPr>
-              <w:instrText xml:space="preserve"> PAGEREF _Toc459639585 \h </w:instrText>
+              <w:instrText xml:space="preserve"> PAGEREF _Toc459810890 \h </w:instrText>
             </w:r>
             <w:r>
               <w:rPr>
@@ -1241,7 +1241,7 @@
                 <w:noProof/>
                 <w:webHidden/>
               </w:rPr>
-              <w:t>17</w:t>
+              <w:t>16</w:t>
             </w:r>
             <w:r>
               <w:rPr>
@@ -1262,7 +1262,7 @@
               <w:noProof/>
             </w:rPr>
           </w:pPr>
-          <w:hyperlink w:anchor="_Toc459639586" w:history="1">
+          <w:hyperlink w:anchor="_Toc459810891" w:history="1">
             <w:r>
               <w:rPr>
                 <w:rStyle w:val="a9"/>
@@ -1297,7 +1297,7 @@
                 <w:noProof/>
                 <w:webHidden/>
               </w:rPr>
-              <w:instrText xml:space="preserve"> PAGEREF _Toc459639586 \h </w:instrText>
+              <w:instrText xml:space="preserve"> PAGEREF _Toc459810891 \h </w:instrText>
             </w:r>
             <w:r>
               <w:rPr>
@@ -1317,7 +1317,7 @@
                 <w:noProof/>
                 <w:webHidden/>
               </w:rPr>
-              <w:t>17</w:t>
+              <w:t>16</w:t>
             </w:r>
             <w:r>
               <w:rPr>
@@ -1338,7 +1338,7 @@
               <w:noProof/>
             </w:rPr>
           </w:pPr>
-          <w:hyperlink w:anchor="_Toc459639587" w:history="1">
+          <w:hyperlink w:anchor="_Toc459810892" w:history="1">
             <w:r>
               <w:rPr>
                 <w:rStyle w:val="a9"/>
@@ -1373,7 +1373,7 @@
                 <w:noProof/>
                 <w:webHidden/>
               </w:rPr>
-              <w:instrText xml:space="preserve"> PAGEREF _Toc459639587 \h </w:instrText>
+              <w:instrText xml:space="preserve"> PAGEREF _Toc459810892 \h </w:instrText>
             </w:r>
             <w:r>
               <w:rPr>
@@ -1393,7 +1393,7 @@
                 <w:noProof/>
                 <w:webHidden/>
               </w:rPr>
-              <w:t>17</w:t>
+              <w:t>16</w:t>
             </w:r>
             <w:r>
               <w:rPr>
@@ -1414,7 +1414,7 @@
               <w:noProof/>
             </w:rPr>
           </w:pPr>
-          <w:hyperlink w:anchor="_Toc459639588" w:history="1">
+          <w:hyperlink w:anchor="_Toc459810893" w:history="1">
             <w:r>
               <w:rPr>
                 <w:rStyle w:val="a9"/>
@@ -1449,7 +1449,7 @@
                 <w:noProof/>
                 <w:webHidden/>
               </w:rPr>
-              <w:instrText xml:space="preserve"> PAGEREF _Toc459639588 \h </w:instrText>
+              <w:instrText xml:space="preserve"> PAGEREF _Toc459810893 \h </w:instrText>
             </w:r>
             <w:r>
               <w:rPr>
@@ -1490,7 +1490,7 @@
               <w:noProof/>
             </w:rPr>
           </w:pPr>
-          <w:hyperlink w:anchor="_Toc459639589" w:history="1">
+          <w:hyperlink w:anchor="_Toc459810894" w:history="1">
             <w:r>
               <w:rPr>
                 <w:rStyle w:val="a9"/>
@@ -1525,7 +1525,7 @@
                 <w:noProof/>
                 <w:webHidden/>
               </w:rPr>
-              <w:instrText xml:space="preserve"> PAGEREF _Toc459639589 \h </w:instrText>
+              <w:instrText xml:space="preserve"> PAGEREF _Toc459810894 \h </w:instrText>
             </w:r>
             <w:r>
               <w:rPr>
@@ -1545,7 +1545,7 @@
                 <w:noProof/>
                 <w:webHidden/>
               </w:rPr>
-              <w:t>18</w:t>
+              <w:t>17</w:t>
             </w:r>
             <w:r>
               <w:rPr>
@@ -1566,7 +1566,7 @@
               <w:noProof/>
             </w:rPr>
           </w:pPr>
-          <w:hyperlink w:anchor="_Toc459639590" w:history="1">
+          <w:hyperlink w:anchor="_Toc459810895" w:history="1">
             <w:r>
               <w:rPr>
                 <w:rStyle w:val="a9"/>
@@ -1594,7 +1594,7 @@
                 <w:noProof/>
                 <w:webHidden/>
               </w:rPr>
-              <w:instrText xml:space="preserve"> PAGEREF _Toc459639590 \h </w:instrText>
+              <w:instrText xml:space="preserve"> PAGEREF _Toc459810895 \h </w:instrText>
             </w:r>
             <w:r>
               <w:rPr>
@@ -1635,7 +1635,7 @@
               <w:noProof/>
             </w:rPr>
           </w:pPr>
-          <w:hyperlink w:anchor="_Toc459639591" w:history="1">
+          <w:hyperlink w:anchor="_Toc459810896" w:history="1">
             <w:r>
               <w:rPr>
                 <w:rStyle w:val="a9"/>
@@ -1663,7 +1663,7 @@
                 <w:noProof/>
                 <w:webHidden/>
               </w:rPr>
-              <w:instrText xml:space="preserve"> PAGEREF _Toc459639591 \h </w:instrText>
+              <w:instrText xml:space="preserve"> PAGEREF _Toc459810896 \h </w:instrText>
             </w:r>
             <w:r>
               <w:rPr>
@@ -1704,7 +1704,7 @@
               <w:noProof/>
             </w:rPr>
           </w:pPr>
-          <w:hyperlink w:anchor="_Toc459639592" w:history="1">
+          <w:hyperlink w:anchor="_Toc459810897" w:history="1">
             <w:r>
               <w:rPr>
                 <w:rStyle w:val="a9"/>
@@ -1732,7 +1732,7 @@
                 <w:noProof/>
                 <w:webHidden/>
               </w:rPr>
-              <w:instrText xml:space="preserve"> PAGEREF _Toc459639592 \h </w:instrText>
+              <w:instrText xml:space="preserve"> PAGEREF _Toc459810897 \h </w:instrText>
             </w:r>
             <w:r>
               <w:rPr>
@@ -1773,7 +1773,7 @@
               <w:noProof/>
             </w:rPr>
           </w:pPr>
-          <w:hyperlink w:anchor="_Toc459639593" w:history="1">
+          <w:hyperlink w:anchor="_Toc459810898" w:history="1">
             <w:r>
               <w:rPr>
                 <w:rStyle w:val="a9"/>
@@ -1808,7 +1808,7 @@
                 <w:noProof/>
                 <w:webHidden/>
               </w:rPr>
-              <w:instrText xml:space="preserve"> PAGEREF _Toc459639593 \h </w:instrText>
+              <w:instrText xml:space="preserve"> PAGEREF _Toc459810898 \h </w:instrText>
             </w:r>
             <w:r>
               <w:rPr>
@@ -1849,7 +1849,7 @@
               <w:noProof/>
             </w:rPr>
           </w:pPr>
-          <w:hyperlink w:anchor="_Toc459639594" w:history="1">
+          <w:hyperlink w:anchor="_Toc459810899" w:history="1">
             <w:r>
               <w:rPr>
                 <w:rStyle w:val="a9"/>
@@ -1877,7 +1877,7 @@
                 <w:noProof/>
                 <w:webHidden/>
               </w:rPr>
-              <w:instrText xml:space="preserve"> PAGEREF _Toc459639594 \h </w:instrText>
+              <w:instrText xml:space="preserve"> PAGEREF _Toc459810899 \h </w:instrText>
             </w:r>
             <w:r>
               <w:rPr>
@@ -1897,7 +1897,7 @@
                 <w:noProof/>
                 <w:webHidden/>
               </w:rPr>
-              <w:t>21</w:t>
+              <w:t>20</w:t>
             </w:r>
             <w:r>
               <w:rPr>
@@ -1918,7 +1918,7 @@
               <w:noProof/>
             </w:rPr>
           </w:pPr>
-          <w:hyperlink w:anchor="_Toc459639595" w:history="1">
+          <w:hyperlink w:anchor="_Toc459810900" w:history="1">
             <w:r>
               <w:rPr>
                 <w:rStyle w:val="a9"/>
@@ -1946,7 +1946,7 @@
                 <w:noProof/>
                 <w:webHidden/>
               </w:rPr>
-              <w:instrText xml:space="preserve"> PAGEREF _Toc459639595 \h </w:instrText>
+              <w:instrText xml:space="preserve"> PAGEREF _Toc459810900 \h </w:instrText>
             </w:r>
             <w:r>
               <w:rPr>
@@ -1966,7 +1966,7 @@
                 <w:noProof/>
                 <w:webHidden/>
               </w:rPr>
-              <w:t>21</w:t>
+              <w:t>20</w:t>
             </w:r>
             <w:r>
               <w:rPr>
@@ -1987,7 +1987,7 @@
               <w:noProof/>
             </w:rPr>
           </w:pPr>
-          <w:hyperlink w:anchor="_Toc459639596" w:history="1">
+          <w:hyperlink w:anchor="_Toc459810901" w:history="1">
             <w:r>
               <w:rPr>
                 <w:rStyle w:val="a9"/>
@@ -2015,7 +2015,7 @@
                 <w:noProof/>
                 <w:webHidden/>
               </w:rPr>
-              <w:instrText xml:space="preserve"> PAGEREF _Toc459639596 \h </w:instrText>
+              <w:instrText xml:space="preserve"> PAGEREF _Toc459810901 \h </w:instrText>
             </w:r>
             <w:r>
               <w:rPr>
@@ -2035,7 +2035,7 @@
                 <w:noProof/>
                 <w:webHidden/>
               </w:rPr>
-              <w:t>22</w:t>
+              <w:t>21</w:t>
             </w:r>
             <w:r>
               <w:rPr>
@@ -2056,7 +2056,7 @@
               <w:noProof/>
             </w:rPr>
           </w:pPr>
-          <w:hyperlink w:anchor="_Toc459639597" w:history="1">
+          <w:hyperlink w:anchor="_Toc459810902" w:history="1">
             <w:r>
               <w:rPr>
                 <w:rStyle w:val="a9"/>
@@ -2091,7 +2091,7 @@
                 <w:noProof/>
                 <w:webHidden/>
               </w:rPr>
-              <w:instrText xml:space="preserve"> PAGEREF _Toc459639597 \h </w:instrText>
+              <w:instrText xml:space="preserve"> PAGEREF _Toc459810902 \h </w:instrText>
             </w:r>
             <w:r>
               <w:rPr>
@@ -2111,7 +2111,7 @@
                 <w:noProof/>
                 <w:webHidden/>
               </w:rPr>
-              <w:t>23</w:t>
+              <w:t>22</w:t>
             </w:r>
             <w:r>
               <w:rPr>
@@ -2132,7 +2132,7 @@
               <w:noProof/>
             </w:rPr>
           </w:pPr>
-          <w:hyperlink w:anchor="_Toc459639598" w:history="1">
+          <w:hyperlink w:anchor="_Toc459810903" w:history="1">
             <w:r>
               <w:rPr>
                 <w:rStyle w:val="a9"/>
@@ -2167,7 +2167,7 @@
                 <w:noProof/>
                 <w:webHidden/>
               </w:rPr>
-              <w:instrText xml:space="preserve"> PAGEREF _Toc459639598 \h </w:instrText>
+              <w:instrText xml:space="preserve"> PAGEREF _Toc459810903 \h </w:instrText>
             </w:r>
             <w:r>
               <w:rPr>
@@ -2187,7 +2187,7 @@
                 <w:noProof/>
                 <w:webHidden/>
               </w:rPr>
-              <w:t>23</w:t>
+              <w:t>22</w:t>
             </w:r>
             <w:r>
               <w:rPr>
@@ -2208,7 +2208,7 @@
               <w:noProof/>
             </w:rPr>
           </w:pPr>
-          <w:hyperlink w:anchor="_Toc459639599" w:history="1">
+          <w:hyperlink w:anchor="_Toc459810904" w:history="1">
             <w:r>
               <w:rPr>
                 <w:rStyle w:val="a9"/>
@@ -2236,7 +2236,7 @@
                 <w:noProof/>
                 <w:webHidden/>
               </w:rPr>
-              <w:instrText xml:space="preserve"> PAGEREF _Toc459639599 \h </w:instrText>
+              <w:instrText xml:space="preserve"> PAGEREF _Toc459810904 \h </w:instrText>
             </w:r>
             <w:r>
               <w:rPr>
@@ -2256,7 +2256,7 @@
                 <w:noProof/>
                 <w:webHidden/>
               </w:rPr>
-              <w:t>26</w:t>
+              <w:t>25</w:t>
             </w:r>
             <w:r>
               <w:rPr>
@@ -2277,7 +2277,7 @@
               <w:noProof/>
             </w:rPr>
           </w:pPr>
-          <w:hyperlink w:anchor="_Toc459639600" w:history="1">
+          <w:hyperlink w:anchor="_Toc459810905" w:history="1">
             <w:r>
               <w:rPr>
                 <w:rStyle w:val="a9"/>
@@ -2314,7 +2314,7 @@
                 <w:noProof/>
                 <w:webHidden/>
               </w:rPr>
-              <w:instrText xml:space="preserve"> PAGEREF _Toc459639600 \h </w:instrText>
+              <w:instrText xml:space="preserve"> PAGEREF _Toc459810905 \h </w:instrText>
             </w:r>
             <w:r>
               <w:rPr>
@@ -2334,7 +2334,7 @@
                 <w:noProof/>
                 <w:webHidden/>
               </w:rPr>
-              <w:t>26</w:t>
+              <w:t>25</w:t>
             </w:r>
             <w:r>
               <w:rPr>
@@ -2355,7 +2355,7 @@
               <w:noProof/>
             </w:rPr>
           </w:pPr>
-          <w:hyperlink w:anchor="_Toc459639601" w:history="1">
+          <w:hyperlink w:anchor="_Toc459810906" w:history="1">
             <w:r>
               <w:rPr>
                 <w:rStyle w:val="a9"/>
@@ -2382,7 +2382,7 @@
                 <w:noProof/>
                 <w:webHidden/>
               </w:rPr>
-              <w:instrText xml:space="preserve"> PAGEREF _Toc459639601 \h </w:instrText>
+              <w:instrText xml:space="preserve"> PAGEREF _Toc459810906 \h </w:instrText>
             </w:r>
             <w:r>
               <w:rPr>
@@ -2402,7 +2402,7 @@
                 <w:noProof/>
                 <w:webHidden/>
               </w:rPr>
-              <w:t>27</w:t>
+              <w:t>26</w:t>
             </w:r>
             <w:r>
               <w:rPr>
@@ -2423,7 +2423,7 @@
               <w:noProof/>
             </w:rPr>
           </w:pPr>
-          <w:hyperlink w:anchor="_Toc459639602" w:history="1">
+          <w:hyperlink w:anchor="_Toc459810907" w:history="1">
             <w:r>
               <w:rPr>
                 <w:rStyle w:val="a9"/>
@@ -2451,7 +2451,7 @@
                 <w:noProof/>
                 <w:webHidden/>
               </w:rPr>
-              <w:instrText xml:space="preserve"> PAGEREF _Toc459639602 \h </w:instrText>
+              <w:instrText xml:space="preserve"> PAGEREF _Toc459810907 \h </w:instrText>
             </w:r>
             <w:r>
               <w:rPr>
@@ -2471,7 +2471,7 @@
                 <w:noProof/>
                 <w:webHidden/>
               </w:rPr>
-              <w:t>27</w:t>
+              <w:t>26</w:t>
             </w:r>
             <w:r>
               <w:rPr>
@@ -2492,7 +2492,7 @@
               <w:noProof/>
             </w:rPr>
           </w:pPr>
-          <w:hyperlink w:anchor="_Toc459639603" w:history="1">
+          <w:hyperlink w:anchor="_Toc459810908" w:history="1">
             <w:r>
               <w:rPr>
                 <w:rStyle w:val="a9"/>
@@ -2520,7 +2520,7 @@
                 <w:noProof/>
                 <w:webHidden/>
               </w:rPr>
-              <w:instrText xml:space="preserve"> PAGEREF _Toc459639603 \h </w:instrText>
+              <w:instrText xml:space="preserve"> PAGEREF _Toc459810908 \h </w:instrText>
             </w:r>
             <w:r>
               <w:rPr>
@@ -2540,7 +2540,7 @@
                 <w:noProof/>
                 <w:webHidden/>
               </w:rPr>
-              <w:t>27</w:t>
+              <w:t>26</w:t>
             </w:r>
             <w:r>
               <w:rPr>
@@ -2561,7 +2561,7 @@
               <w:noProof/>
             </w:rPr>
           </w:pPr>
-          <w:hyperlink w:anchor="_Toc459639604" w:history="1">
+          <w:hyperlink w:anchor="_Toc459810909" w:history="1">
             <w:r>
               <w:rPr>
                 <w:rStyle w:val="a9"/>
@@ -2589,7 +2589,7 @@
                 <w:noProof/>
                 <w:webHidden/>
               </w:rPr>
-              <w:instrText xml:space="preserve"> PAGEREF _Toc459639604 \h </w:instrText>
+              <w:instrText xml:space="preserve"> PAGEREF _Toc459810909 \h </w:instrText>
             </w:r>
             <w:r>
               <w:rPr>
@@ -2609,7 +2609,7 @@
                 <w:noProof/>
                 <w:webHidden/>
               </w:rPr>
-              <w:t>27</w:t>
+              <w:t>26</w:t>
             </w:r>
             <w:r>
               <w:rPr>
@@ -2630,7 +2630,7 @@
               <w:noProof/>
             </w:rPr>
           </w:pPr>
-          <w:hyperlink w:anchor="_Toc459639605" w:history="1">
+          <w:hyperlink w:anchor="_Toc459810910" w:history="1">
             <w:r>
               <w:rPr>
                 <w:rStyle w:val="a9"/>
@@ -2665,7 +2665,7 @@
                 <w:noProof/>
                 <w:webHidden/>
               </w:rPr>
-              <w:instrText xml:space="preserve"> PAGEREF _Toc459639605 \h </w:instrText>
+              <w:instrText xml:space="preserve"> PAGEREF _Toc459810910 \h </w:instrText>
             </w:r>
             <w:r>
               <w:rPr>
@@ -2685,7 +2685,7 @@
                 <w:noProof/>
                 <w:webHidden/>
               </w:rPr>
-              <w:t>29</w:t>
+              <w:t>28</w:t>
             </w:r>
             <w:r>
               <w:rPr>
@@ -2706,7 +2706,7 @@
               <w:noProof/>
             </w:rPr>
           </w:pPr>
-          <w:hyperlink w:anchor="_Toc459639606" w:history="1">
+          <w:hyperlink w:anchor="_Toc459810911" w:history="1">
             <w:r>
               <w:rPr>
                 <w:rStyle w:val="a9"/>
@@ -2734,7 +2734,7 @@
                 <w:noProof/>
                 <w:webHidden/>
               </w:rPr>
-              <w:instrText xml:space="preserve"> PAGEREF _Toc459639606 \h </w:instrText>
+              <w:instrText xml:space="preserve"> PAGEREF _Toc459810911 \h </w:instrText>
             </w:r>
             <w:r>
               <w:rPr>
@@ -2754,7 +2754,7 @@
                 <w:noProof/>
                 <w:webHidden/>
               </w:rPr>
-              <w:t>29</w:t>
+              <w:t>28</w:t>
             </w:r>
             <w:r>
               <w:rPr>
@@ -2775,7 +2775,7 @@
               <w:noProof/>
             </w:rPr>
           </w:pPr>
-          <w:hyperlink w:anchor="_Toc459639607" w:history="1">
+          <w:hyperlink w:anchor="_Toc459810912" w:history="1">
             <w:r>
               <w:rPr>
                 <w:rStyle w:val="a9"/>
@@ -2803,7 +2803,7 @@
                 <w:noProof/>
                 <w:webHidden/>
               </w:rPr>
-              <w:instrText xml:space="preserve"> PAGEREF _Toc459639607 \h </w:instrText>
+              <w:instrText xml:space="preserve"> PAGEREF _Toc459810912 \h </w:instrText>
             </w:r>
             <w:r>
               <w:rPr>
@@ -2823,7 +2823,7 @@
                 <w:noProof/>
                 <w:webHidden/>
               </w:rPr>
-              <w:t>30</w:t>
+              <w:t>29</w:t>
             </w:r>
             <w:r>
               <w:rPr>
@@ -2844,7 +2844,7 @@
               <w:noProof/>
             </w:rPr>
           </w:pPr>
-          <w:hyperlink w:anchor="_Toc459639608" w:history="1">
+          <w:hyperlink w:anchor="_Toc459810913" w:history="1">
             <w:r>
               <w:rPr>
                 <w:rStyle w:val="a9"/>
@@ -2887,7 +2887,7 @@
                 <w:noProof/>
                 <w:webHidden/>
               </w:rPr>
-              <w:instrText xml:space="preserve"> PAGEREF _Toc459639608 \h </w:instrText>
+              <w:instrText xml:space="preserve"> PAGEREF _Toc459810913 \h </w:instrText>
             </w:r>
             <w:r>
               <w:rPr>
@@ -2907,7 +2907,7 @@
                 <w:noProof/>
                 <w:webHidden/>
               </w:rPr>
-              <w:t>30</w:t>
+              <w:t>29</w:t>
             </w:r>
             <w:r>
               <w:rPr>
@@ -2928,7 +2928,7 @@
               <w:noProof/>
             </w:rPr>
           </w:pPr>
-          <w:hyperlink w:anchor="_Toc459639609" w:history="1">
+          <w:hyperlink w:anchor="_Toc459810914" w:history="1">
             <w:r>
               <w:rPr>
                 <w:rStyle w:val="a9"/>
@@ -2956,7 +2956,7 @@
                 <w:noProof/>
                 <w:webHidden/>
               </w:rPr>
-              <w:instrText xml:space="preserve"> PAGEREF _Toc459639609 \h </w:instrText>
+              <w:instrText xml:space="preserve"> PAGEREF _Toc459810914 \h </w:instrText>
             </w:r>
             <w:r>
               <w:rPr>
@@ -2976,7 +2976,7 @@
                 <w:noProof/>
                 <w:webHidden/>
               </w:rPr>
-              <w:t>32</w:t>
+              <w:t>31</w:t>
             </w:r>
             <w:r>
               <w:rPr>
@@ -2997,7 +2997,7 @@
               <w:noProof/>
             </w:rPr>
           </w:pPr>
-          <w:hyperlink w:anchor="_Toc459639610" w:history="1">
+          <w:hyperlink w:anchor="_Toc459810915" w:history="1">
             <w:r>
               <w:rPr>
                 <w:rStyle w:val="a9"/>
@@ -3040,7 +3040,7 @@
                 <w:noProof/>
                 <w:webHidden/>
               </w:rPr>
-              <w:instrText xml:space="preserve"> PAGEREF _Toc459639610 \h </w:instrText>
+              <w:instrText xml:space="preserve"> PAGEREF _Toc459810915 \h </w:instrText>
             </w:r>
             <w:r>
               <w:rPr>
@@ -3060,7 +3060,7 @@
                 <w:noProof/>
                 <w:webHidden/>
               </w:rPr>
-              <w:t>32</w:t>
+              <w:t>31</w:t>
             </w:r>
             <w:r>
               <w:rPr>
@@ -3081,7 +3081,7 @@
               <w:noProof/>
             </w:rPr>
           </w:pPr>
-          <w:hyperlink w:anchor="_Toc459639611" w:history="1">
+          <w:hyperlink w:anchor="_Toc459810916" w:history="1">
             <w:r>
               <w:rPr>
                 <w:rStyle w:val="a9"/>
@@ -3124,7 +3124,7 @@
                 <w:noProof/>
                 <w:webHidden/>
               </w:rPr>
-              <w:instrText xml:space="preserve"> PAGEREF _Toc459639611 \h </w:instrText>
+              <w:instrText xml:space="preserve"> PAGEREF _Toc459810916 \h </w:instrText>
             </w:r>
             <w:r>
               <w:rPr>
@@ -3144,7 +3144,7 @@
                 <w:noProof/>
                 <w:webHidden/>
               </w:rPr>
-              <w:t>33</w:t>
+              <w:t>32</w:t>
             </w:r>
             <w:r>
               <w:rPr>
@@ -3165,7 +3165,7 @@
               <w:noProof/>
             </w:rPr>
           </w:pPr>
-          <w:hyperlink w:anchor="_Toc459639612" w:history="1">
+          <w:hyperlink w:anchor="_Toc459810917" w:history="1">
             <w:r>
               <w:rPr>
                 <w:rStyle w:val="a9"/>
@@ -3202,7 +3202,7 @@
                 <w:noProof/>
                 <w:webHidden/>
               </w:rPr>
-              <w:instrText xml:space="preserve"> PAGEREF _Toc459639612 \h </w:instrText>
+              <w:instrText xml:space="preserve"> PAGEREF _Toc459810917 \h </w:instrText>
             </w:r>
             <w:r>
               <w:rPr>
@@ -3222,7 +3222,7 @@
                 <w:noProof/>
                 <w:webHidden/>
               </w:rPr>
-              <w:t>33</w:t>
+              <w:t>32</w:t>
             </w:r>
             <w:r>
               <w:rPr>
@@ -3243,7 +3243,7 @@
               <w:noProof/>
             </w:rPr>
           </w:pPr>
-          <w:hyperlink w:anchor="_Toc459639613" w:history="1">
+          <w:hyperlink w:anchor="_Toc459810918" w:history="1">
             <w:r>
               <w:rPr>
                 <w:rStyle w:val="a9"/>
@@ -3280,7 +3280,7 @@
                 <w:noProof/>
                 <w:webHidden/>
               </w:rPr>
-              <w:instrText xml:space="preserve"> PAGEREF _Toc459639613 \h </w:instrText>
+              <w:instrText xml:space="preserve"> PAGEREF _Toc459810918 \h </w:instrText>
             </w:r>
             <w:r>
               <w:rPr>
@@ -3300,7 +3300,7 @@
                 <w:noProof/>
                 <w:webHidden/>
               </w:rPr>
-              <w:t>34</w:t>
+              <w:t>33</w:t>
             </w:r>
             <w:r>
               <w:rPr>
@@ -3321,7 +3321,7 @@
               <w:noProof/>
             </w:rPr>
           </w:pPr>
-          <w:hyperlink w:anchor="_Toc459639614" w:history="1">
+          <w:hyperlink w:anchor="_Toc459810919" w:history="1">
             <w:r>
               <w:rPr>
                 <w:rStyle w:val="a9"/>
@@ -3356,7 +3356,7 @@
                 <w:noProof/>
                 <w:webHidden/>
               </w:rPr>
-              <w:instrText xml:space="preserve"> PAGEREF _Toc459639614 \h </w:instrText>
+              <w:instrText xml:space="preserve"> PAGEREF _Toc459810919 \h </w:instrText>
             </w:r>
             <w:r>
               <w:rPr>
@@ -3376,7 +3376,7 @@
                 <w:noProof/>
                 <w:webHidden/>
               </w:rPr>
-              <w:t>35</w:t>
+              <w:t>34</w:t>
             </w:r>
             <w:r>
               <w:rPr>
@@ -3397,7 +3397,7 @@
               <w:noProof/>
             </w:rPr>
           </w:pPr>
-          <w:hyperlink w:anchor="_Toc459639615" w:history="1">
+          <w:hyperlink w:anchor="_Toc459810920" w:history="1">
             <w:r>
               <w:rPr>
                 <w:rStyle w:val="a9"/>
@@ -3425,7 +3425,7 @@
                 <w:noProof/>
                 <w:webHidden/>
               </w:rPr>
-              <w:instrText xml:space="preserve"> PAGEREF _Toc459639615 \h </w:instrText>
+              <w:instrText xml:space="preserve"> PAGEREF _Toc459810920 \h </w:instrText>
             </w:r>
             <w:r>
               <w:rPr>
@@ -3445,7 +3445,7 @@
                 <w:noProof/>
                 <w:webHidden/>
               </w:rPr>
-              <w:t>35</w:t>
+              <w:t>34</w:t>
             </w:r>
             <w:r>
               <w:rPr>
@@ -3466,7 +3466,7 @@
               <w:noProof/>
             </w:rPr>
           </w:pPr>
-          <w:hyperlink w:anchor="_Toc459639616" w:history="1">
+          <w:hyperlink w:anchor="_Toc459810921" w:history="1">
             <w:r>
               <w:rPr>
                 <w:rStyle w:val="a9"/>
@@ -3495,7 +3495,265 @@
                 <w:noProof/>
                 <w:webHidden/>
               </w:rPr>
-              <w:instrText xml:space="preserve"> PAGEREF _Toc459639616 \h </w:instrText>
+              <w:instrText xml:space="preserve"> PAGEREF _Toc459810921 \h </w:instrText>
+            </w:r>
+            <w:r>
+              <w:rPr>
+                <w:noProof/>
+                <w:webHidden/>
+              </w:rPr>
+            </w:r>
+            <w:r>
+              <w:rPr>
+                <w:noProof/>
+                <w:webHidden/>
+              </w:rPr>
+              <w:fldChar w:fldCharType="separate"/>
+            </w:r>
+            <w:r>
+              <w:rPr>
+                <w:noProof/>
+                <w:webHidden/>
+              </w:rPr>
+              <w:t>35</w:t>
+            </w:r>
+            <w:r>
+              <w:rPr>
+                <w:noProof/>
+                <w:webHidden/>
+              </w:rPr>
+              <w:fldChar w:fldCharType="end"/>
+            </w:r>
+          </w:hyperlink>
+        </w:p>
+        <w:p>
+          <w:pPr>
+            <w:pStyle w:val="10"/>
+            <w:tabs>
+              <w:tab w:val="right" w:leader="dot" w:pos="8296"/>
+            </w:tabs>
+            <w:rPr>
+              <w:noProof/>
+            </w:rPr>
+          </w:pPr>
+          <w:hyperlink w:anchor="_Toc459810922" w:history="1">
+            <w:r>
+              <w:rPr>
+                <w:rStyle w:val="a9"/>
+                <w:noProof/>
+              </w:rPr>
+              <w:t>Android</w:t>
+            </w:r>
+            <w:r>
+              <w:rPr>
+                <w:rStyle w:val="a9"/>
+                <w:rFonts w:hint="eastAsia"/>
+                <w:noProof/>
+              </w:rPr>
+              <w:t>调试方法</w:t>
+            </w:r>
+            <w:r>
+              <w:rPr>
+                <w:noProof/>
+                <w:webHidden/>
+              </w:rPr>
+              <w:tab/>
+            </w:r>
+            <w:r>
+              <w:rPr>
+                <w:noProof/>
+                <w:webHidden/>
+              </w:rPr>
+              <w:fldChar w:fldCharType="begin"/>
+            </w:r>
+            <w:r>
+              <w:rPr>
+                <w:noProof/>
+                <w:webHidden/>
+              </w:rPr>
+              <w:instrText xml:space="preserve"> PAGEREF _Toc459810922 \h </w:instrText>
+            </w:r>
+            <w:r>
+              <w:rPr>
+                <w:noProof/>
+                <w:webHidden/>
+              </w:rPr>
+            </w:r>
+            <w:r>
+              <w:rPr>
+                <w:noProof/>
+                <w:webHidden/>
+              </w:rPr>
+              <w:fldChar w:fldCharType="separate"/>
+            </w:r>
+            <w:r>
+              <w:rPr>
+                <w:noProof/>
+                <w:webHidden/>
+              </w:rPr>
+              <w:t>36</w:t>
+            </w:r>
+            <w:r>
+              <w:rPr>
+                <w:noProof/>
+                <w:webHidden/>
+              </w:rPr>
+              <w:fldChar w:fldCharType="end"/>
+            </w:r>
+          </w:hyperlink>
+        </w:p>
+        <w:p>
+          <w:pPr>
+            <w:pStyle w:val="20"/>
+            <w:tabs>
+              <w:tab w:val="right" w:leader="dot" w:pos="8296"/>
+            </w:tabs>
+            <w:rPr>
+              <w:noProof/>
+            </w:rPr>
+          </w:pPr>
+          <w:hyperlink w:anchor="_Toc459810923" w:history="1">
+            <w:r>
+              <w:rPr>
+                <w:rStyle w:val="a9"/>
+                <w:noProof/>
+              </w:rPr>
+              <w:t>getevent</w:t>
+            </w:r>
+            <w:r>
+              <w:rPr>
+                <w:rStyle w:val="a9"/>
+                <w:rFonts w:hint="eastAsia"/>
+                <w:noProof/>
+              </w:rPr>
+              <w:t>，</w:t>
+            </w:r>
+            <w:r>
+              <w:rPr>
+                <w:rStyle w:val="a9"/>
+                <w:noProof/>
+              </w:rPr>
+              <w:t>sendevent</w:t>
+            </w:r>
+            <w:r>
+              <w:rPr>
+                <w:rStyle w:val="a9"/>
+                <w:rFonts w:hint="eastAsia"/>
+                <w:noProof/>
+              </w:rPr>
+              <w:t>，</w:t>
+            </w:r>
+            <w:r>
+              <w:rPr>
+                <w:rStyle w:val="a9"/>
+                <w:noProof/>
+              </w:rPr>
+              <w:t>input</w:t>
+            </w:r>
+            <w:r>
+              <w:rPr>
+                <w:rStyle w:val="a9"/>
+                <w:rFonts w:hint="eastAsia"/>
+                <w:noProof/>
+              </w:rPr>
+              <w:t>三命令</w:t>
+            </w:r>
+            <w:r>
+              <w:rPr>
+                <w:noProof/>
+                <w:webHidden/>
+              </w:rPr>
+              <w:tab/>
+            </w:r>
+            <w:r>
+              <w:rPr>
+                <w:noProof/>
+                <w:webHidden/>
+              </w:rPr>
+              <w:fldChar w:fldCharType="begin"/>
+            </w:r>
+            <w:r>
+              <w:rPr>
+                <w:noProof/>
+                <w:webHidden/>
+              </w:rPr>
+              <w:instrText xml:space="preserve"> PAGEREF _Toc459810923 \h </w:instrText>
+            </w:r>
+            <w:r>
+              <w:rPr>
+                <w:noProof/>
+                <w:webHidden/>
+              </w:rPr>
+            </w:r>
+            <w:r>
+              <w:rPr>
+                <w:noProof/>
+                <w:webHidden/>
+              </w:rPr>
+              <w:fldChar w:fldCharType="separate"/>
+            </w:r>
+            <w:r>
+              <w:rPr>
+                <w:noProof/>
+                <w:webHidden/>
+              </w:rPr>
+              <w:t>36</w:t>
+            </w:r>
+            <w:r>
+              <w:rPr>
+                <w:noProof/>
+                <w:webHidden/>
+              </w:rPr>
+              <w:fldChar w:fldCharType="end"/>
+            </w:r>
+          </w:hyperlink>
+        </w:p>
+        <w:p>
+          <w:pPr>
+            <w:pStyle w:val="30"/>
+            <w:tabs>
+              <w:tab w:val="right" w:leader="dot" w:pos="8296"/>
+            </w:tabs>
+            <w:rPr>
+              <w:noProof/>
+            </w:rPr>
+          </w:pPr>
+          <w:hyperlink w:anchor="_Toc459810924" w:history="1">
+            <w:r>
+              <w:rPr>
+                <w:rStyle w:val="a9"/>
+                <w:noProof/>
+              </w:rPr>
+              <w:t>Getevent</w:t>
+            </w:r>
+            <w:r>
+              <w:rPr>
+                <w:rStyle w:val="a9"/>
+                <w:rFonts w:hint="eastAsia"/>
+                <w:noProof/>
+              </w:rPr>
+              <w:t>：</w:t>
+            </w:r>
+            <w:r>
+              <w:rPr>
+                <w:noProof/>
+                <w:webHidden/>
+              </w:rPr>
+              <w:tab/>
+            </w:r>
+            <w:r>
+              <w:rPr>
+                <w:noProof/>
+                <w:webHidden/>
+              </w:rPr>
+              <w:fldChar w:fldCharType="begin"/>
+            </w:r>
+            <w:r>
+              <w:rPr>
+                <w:noProof/>
+                <w:webHidden/>
+              </w:rPr>
+              <w:instrText xml:space="preserve"> PAGEREF _Toc459810924 \h </w:instrText>
             </w:r>
             <w:r>
               <w:rPr>
@@ -3554,12 +3812,11 @@
       <w:pPr>
         <w:pStyle w:val="1"/>
       </w:pPr>
-      <w:bookmarkStart w:id="0" w:name="_Toc459639570"/>
-      <w:r>
-        <w:rPr>
-          <w:rFonts w:hint="eastAsia"/>
-        </w:rPr>
-        <w:lastRenderedPageBreak/>
+      <w:bookmarkStart w:id="0" w:name="_Toc459810875"/>
+      <w:r>
+        <w:rPr>
+          <w:rFonts w:hint="eastAsia"/>
+        </w:rPr>
         <w:t>热插拔</w:t>
       </w:r>
       <w:bookmarkEnd w:id="0"/>
@@ -3637,11 +3894,19 @@
         </w:rPr>
         <w:t>软件支持：</w:t>
       </w:r>
-      <w:r>
-        <w:rPr>
-          <w:rFonts w:hint="eastAsia"/>
-        </w:rPr>
-        <w:t xml:space="preserve">uevent, user space event. </w:t>
+      <w:proofErr w:type="gramStart"/>
+      <w:r>
+        <w:rPr>
+          <w:rFonts w:hint="eastAsia"/>
+        </w:rPr>
+        <w:t>uevent</w:t>
+      </w:r>
+      <w:proofErr w:type="gramEnd"/>
+      <w:r>
+        <w:rPr>
+          <w:rFonts w:hint="eastAsia"/>
+        </w:rPr>
+        <w:t xml:space="preserve">, user space event. </w:t>
       </w:r>
       <w:r>
         <w:rPr>
@@ -3951,7 +4216,15 @@
         <w:t>pci</w:t>
       </w:r>
       <w:r>
-        <w:t>的中断没找到）新设备，调用</w:t>
+        <w:t>的</w:t>
+      </w:r>
+      <w:proofErr w:type="gramStart"/>
+      <w:r>
+        <w:t>中断没</w:t>
+      </w:r>
+      <w:proofErr w:type="gramEnd"/>
+      <w:r>
+        <w:t>找到）新设备，调用</w:t>
       </w:r>
       <w:r>
         <w:t>device_add</w:t>
@@ -4072,7 +4345,7 @@
       <w:pPr>
         <w:pStyle w:val="2"/>
       </w:pPr>
-      <w:bookmarkStart w:id="1" w:name="_Toc459639571"/>
+      <w:bookmarkStart w:id="1" w:name="_Toc459810876"/>
       <w:r>
         <w:rPr>
           <w:rFonts w:hint="eastAsia"/>
@@ -4363,7 +4636,7 @@
       <w:pPr>
         <w:pStyle w:val="1"/>
       </w:pPr>
-      <w:bookmarkStart w:id="2" w:name="_Toc459639572"/>
+      <w:bookmarkStart w:id="2" w:name="_Toc459810877"/>
       <w:r>
         <w:lastRenderedPageBreak/>
         <w:t>S</w:t>
@@ -4413,13 +4686,29 @@
         <w:t>Block:</w:t>
       </w:r>
       <w:r>
-        <w:t>在系统中发现的每个块设备在该目录下对应一个子目录。每个子目录中又包含一些属性文件</w:t>
+        <w:t>在系统中发现的每个</w:t>
+      </w:r>
+      <w:proofErr w:type="gramStart"/>
+      <w:r>
+        <w:t>块设备</w:t>
+      </w:r>
+      <w:proofErr w:type="gramEnd"/>
+      <w:r>
+        <w:t>在该目录下对应一个子目录。每个子目录中又包含一些属性文件</w:t>
       </w:r>
       <w:r>
         <w:t>,</w:t>
       </w:r>
       <w:r>
-        <w:t>它们描述了这个块设备的各方面属性</w:t>
+        <w:t>它们描述了这个</w:t>
+      </w:r>
+      <w:proofErr w:type="gramStart"/>
+      <w:r>
+        <w:t>块设备</w:t>
+      </w:r>
+      <w:proofErr w:type="gramEnd"/>
+      <w:r>
+        <w:t>的各方面属性</w:t>
       </w:r>
       <w:r>
         <w:t>,</w:t>
@@ -4436,8 +4725,13 @@
       <w:r>
         <w:t>(loop</w:t>
       </w:r>
-      <w:r>
-        <w:t>块设备是使用文件来模拟的</w:t>
+      <w:proofErr w:type="gramStart"/>
+      <w:r>
+        <w:t>块设备</w:t>
+      </w:r>
+      <w:proofErr w:type="gramEnd"/>
+      <w:r>
+        <w:t>是使用文件来模拟的</w:t>
       </w:r>
       <w:r>
         <w:t>)</w:t>
@@ -4602,7 +4896,7 @@
       <w:pPr>
         <w:pStyle w:val="2"/>
       </w:pPr>
-      <w:bookmarkStart w:id="3" w:name="_Toc459639573"/>
+      <w:bookmarkStart w:id="3" w:name="_Toc459810878"/>
       <w:r>
         <w:t>内核空间与用户空间的映射关系</w:t>
       </w:r>
@@ -4678,7 +4972,7 @@
       <w:pPr>
         <w:pStyle w:val="2"/>
       </w:pPr>
-      <w:bookmarkStart w:id="4" w:name="_Toc459639574"/>
+      <w:bookmarkStart w:id="4" w:name="_Toc459810879"/>
       <w:r>
         <w:rPr>
           <w:rFonts w:hint="eastAsia"/>
@@ -5000,11 +5294,19 @@
         </w:rPr>
         <w:t>C++</w:t>
       </w:r>
-      <w:r>
-        <w:rPr>
-          <w:rFonts w:hint="eastAsia"/>
-        </w:rPr>
-        <w:t>析构过程比较类似，上述的“系统内部”也应该类似于</w:t>
+      <w:proofErr w:type="gramStart"/>
+      <w:r>
+        <w:rPr>
+          <w:rFonts w:hint="eastAsia"/>
+        </w:rPr>
+        <w:t>析构过程</w:t>
+      </w:r>
+      <w:proofErr w:type="gramEnd"/>
+      <w:r>
+        <w:rPr>
+          <w:rFonts w:hint="eastAsia"/>
+        </w:rPr>
+        <w:t>比较类似，上述的“系统内部”也应该类似于</w:t>
       </w:r>
       <w:r>
         <w:rPr>
@@ -5024,17 +5326,25 @@
         </w:rPr>
         <w:t>C++</w:t>
       </w:r>
-      <w:r>
-        <w:rPr>
-          <w:rFonts w:hint="eastAsia"/>
-        </w:rPr>
-        <w:t>中析构函数的逆向调用是自动进行的，并没有在派生类</w:t>
-      </w:r>
       <w:proofErr w:type="gramStart"/>
       <w:r>
         <w:rPr>
           <w:rFonts w:hint="eastAsia"/>
         </w:rPr>
+        <w:t>中析构</w:t>
+      </w:r>
+      <w:proofErr w:type="gramEnd"/>
+      <w:r>
+        <w:rPr>
+          <w:rFonts w:hint="eastAsia"/>
+        </w:rPr>
+        <w:t>函数的逆向调用是自动进行的，并没有在派生类</w:t>
+      </w:r>
+      <w:proofErr w:type="gramStart"/>
+      <w:r>
+        <w:rPr>
+          <w:rFonts w:hint="eastAsia"/>
+        </w:rPr>
         <w:t>的析构函数</w:t>
       </w:r>
       <w:proofErr w:type="gramEnd"/>
@@ -5073,7 +5383,7 @@
       <w:pPr>
         <w:pStyle w:val="2"/>
       </w:pPr>
-      <w:bookmarkStart w:id="5" w:name="_Toc459639575"/>
+      <w:bookmarkStart w:id="5" w:name="_Toc459810880"/>
       <w:r>
         <w:t>K</w:t>
       </w:r>
@@ -6342,7 +6652,7 @@
           <w:bCs/>
         </w:rPr>
       </w:pPr>
-      <w:bookmarkStart w:id="6" w:name="_Toc459639576"/>
+      <w:bookmarkStart w:id="6" w:name="_Toc459810881"/>
       <w:r>
         <w:rPr>
           <w:rStyle w:val="3Char"/>
@@ -6438,7 +6748,7 @@
       <w:pPr>
         <w:pStyle w:val="2"/>
       </w:pPr>
-      <w:bookmarkStart w:id="7" w:name="_Toc459639577"/>
+      <w:bookmarkStart w:id="7" w:name="_Toc459810882"/>
       <w:r>
         <w:rPr>
           <w:rFonts w:hint="eastAsia"/>
@@ -6646,7 +6956,7 @@
       <w:pPr>
         <w:pStyle w:val="1"/>
       </w:pPr>
-      <w:bookmarkStart w:id="8" w:name="_Toc459639578"/>
+      <w:bookmarkStart w:id="8" w:name="_Toc459810883"/>
       <w:r>
         <w:rPr>
           <w:rFonts w:hint="eastAsia"/>
@@ -6678,7 +6988,7 @@
       <w:pPr>
         <w:pStyle w:val="2"/>
       </w:pPr>
-      <w:bookmarkStart w:id="9" w:name="_Toc459639579"/>
+      <w:bookmarkStart w:id="9" w:name="_Toc459810884"/>
       <w:proofErr w:type="gramStart"/>
       <w:r>
         <w:rPr>
@@ -8631,7 +8941,7 @@
       <w:pPr>
         <w:pStyle w:val="2"/>
       </w:pPr>
-      <w:bookmarkStart w:id="10" w:name="_Toc459639580"/>
+      <w:bookmarkStart w:id="10" w:name="_Toc459810885"/>
       <w:r>
         <w:rPr>
           <w:rFonts w:hint="eastAsia"/>
@@ -8778,7 +9088,7 @@
       <w:pPr>
         <w:pStyle w:val="1"/>
       </w:pPr>
-      <w:bookmarkStart w:id="11" w:name="_Toc459639581"/>
+      <w:bookmarkStart w:id="11" w:name="_Toc459810886"/>
       <w:r>
         <w:lastRenderedPageBreak/>
         <w:t>Paltform</w:t>
@@ -8789,7 +9099,7 @@
       <w:pPr>
         <w:pStyle w:val="2"/>
       </w:pPr>
-      <w:bookmarkStart w:id="12" w:name="_Toc459639582"/>
+      <w:bookmarkStart w:id="12" w:name="_Toc459810887"/>
       <w:r>
         <w:t>P</w:t>
       </w:r>
@@ -9025,7 +9335,7 @@
       <w:pPr>
         <w:pStyle w:val="2"/>
       </w:pPr>
-      <w:bookmarkStart w:id="13" w:name="_Toc459639583"/>
+      <w:bookmarkStart w:id="13" w:name="_Toc459810888"/>
       <w:r>
         <w:t>Platform</w:t>
       </w:r>
@@ -9392,7 +9702,7 @@
       <w:pPr>
         <w:pStyle w:val="2"/>
       </w:pPr>
-      <w:bookmarkStart w:id="14" w:name="_Toc459639584"/>
+      <w:bookmarkStart w:id="14" w:name="_Toc459810889"/>
       <w:r>
         <w:t>Platform</w:t>
       </w:r>
@@ -9619,7 +9929,7 @@
       <w:pPr>
         <w:pStyle w:val="2"/>
       </w:pPr>
-      <w:bookmarkStart w:id="15" w:name="_Toc459639585"/>
+      <w:bookmarkStart w:id="15" w:name="_Toc459810890"/>
       <w:r>
         <w:rPr>
           <w:rFonts w:hint="eastAsia"/>
@@ -9632,7 +9942,7 @@
       <w:pPr>
         <w:pStyle w:val="2"/>
       </w:pPr>
-      <w:bookmarkStart w:id="16" w:name="_Toc459639586"/>
+      <w:bookmarkStart w:id="16" w:name="_Toc459810891"/>
       <w:r>
         <w:rPr>
           <w:rFonts w:hint="eastAsia"/>
@@ -9825,7 +10135,7 @@
       <w:pPr>
         <w:pStyle w:val="2"/>
       </w:pPr>
-      <w:bookmarkStart w:id="17" w:name="_Toc459639587"/>
+      <w:bookmarkStart w:id="17" w:name="_Toc459810892"/>
       <w:r>
         <w:rPr>
           <w:rFonts w:hint="eastAsia"/>
@@ -9945,8 +10255,16 @@
         <w:rPr>
           <w:rFonts w:hint="eastAsia"/>
         </w:rPr>
-        <w:t>gpio_key.c</w:t>
-      </w:r>
+        <w:t>gpio_key.</w:t>
+      </w:r>
+      <w:proofErr w:type="gramStart"/>
+      <w:r>
+        <w:rPr>
+          <w:rFonts w:hint="eastAsia"/>
+        </w:rPr>
+        <w:t>c</w:t>
+      </w:r>
+      <w:proofErr w:type="gramEnd"/>
     </w:p>
     <w:p>
       <w:r>
@@ -10095,7 +10413,7 @@
       <w:pPr>
         <w:pStyle w:val="2"/>
       </w:pPr>
-      <w:bookmarkStart w:id="18" w:name="_Toc459639588"/>
+      <w:bookmarkStart w:id="18" w:name="_Toc459810893"/>
       <w:r>
         <w:rPr>
           <w:rFonts w:hint="eastAsia"/>
@@ -10570,7 +10888,7 @@
       <w:pPr>
         <w:pStyle w:val="2"/>
       </w:pPr>
-      <w:bookmarkStart w:id="19" w:name="_Toc459639589"/>
+      <w:bookmarkStart w:id="19" w:name="_Toc459810894"/>
       <w:r>
         <w:rPr>
           <w:rFonts w:hint="eastAsia"/>
@@ -10966,7 +11284,7 @@
       <w:pPr>
         <w:pStyle w:val="2"/>
       </w:pPr>
-      <w:bookmarkStart w:id="20" w:name="_Toc459639590"/>
+      <w:bookmarkStart w:id="20" w:name="_Toc459810895"/>
       <w:r>
         <w:rPr>
           <w:rFonts w:hint="eastAsia"/>
@@ -11034,7 +11352,7 @@
       <w:pPr>
         <w:pStyle w:val="1"/>
       </w:pPr>
-      <w:bookmarkStart w:id="21" w:name="_Toc459639591"/>
+      <w:bookmarkStart w:id="21" w:name="_Toc459810896"/>
       <w:r>
         <w:rPr>
           <w:rFonts w:hint="eastAsia"/>
@@ -11048,7 +11366,7 @@
       <w:pPr>
         <w:pStyle w:val="2"/>
       </w:pPr>
-      <w:bookmarkStart w:id="22" w:name="_Toc459639592"/>
+      <w:bookmarkStart w:id="22" w:name="_Toc459810897"/>
       <w:r>
         <w:rPr>
           <w:rFonts w:hint="eastAsia"/>
@@ -11565,7 +11883,7 @@
       <w:pPr>
         <w:pStyle w:val="2"/>
       </w:pPr>
-      <w:bookmarkStart w:id="23" w:name="_Toc459639593"/>
+      <w:bookmarkStart w:id="23" w:name="_Toc459810898"/>
       <w:r>
         <w:t>IRQ</w:t>
       </w:r>
@@ -11643,7 +11961,7 @@
       <w:pPr>
         <w:pStyle w:val="2"/>
       </w:pPr>
-      <w:bookmarkStart w:id="24" w:name="_Toc459639594"/>
+      <w:bookmarkStart w:id="24" w:name="_Toc459810899"/>
       <w:r>
         <w:t>中断处理程序</w:t>
       </w:r>
@@ -11699,7 +12017,7 @@
       <w:pPr>
         <w:pStyle w:val="2"/>
       </w:pPr>
-      <w:bookmarkStart w:id="25" w:name="_Toc459639595"/>
+      <w:bookmarkStart w:id="25" w:name="_Toc459810900"/>
       <w:r>
         <w:t>半部与下半部</w:t>
       </w:r>
@@ -12013,7 +12331,7 @@
       <w:pPr>
         <w:pStyle w:val="2"/>
       </w:pPr>
-      <w:bookmarkStart w:id="26" w:name="_Toc459639596"/>
+      <w:bookmarkStart w:id="26" w:name="_Toc459810901"/>
       <w:r>
         <w:t>在驱动程序中申请中断</w:t>
       </w:r>
@@ -12624,7 +12942,7 @@
       <w:pPr>
         <w:pStyle w:val="2"/>
       </w:pPr>
-      <w:bookmarkStart w:id="27" w:name="_Toc459639597"/>
+      <w:bookmarkStart w:id="27" w:name="_Toc459810902"/>
       <w:r>
         <w:rPr>
           <w:rFonts w:hint="eastAsia"/>
@@ -12931,7 +13249,7 @@
       <w:pPr>
         <w:pStyle w:val="2"/>
       </w:pPr>
-      <w:bookmarkStart w:id="28" w:name="_Toc459639598"/>
+      <w:bookmarkStart w:id="28" w:name="_Toc459810903"/>
       <w:r>
         <w:rPr>
           <w:rStyle w:val="3Char"/>
@@ -14399,7 +14717,7 @@
       <w:pPr>
         <w:pStyle w:val="2"/>
       </w:pPr>
-      <w:bookmarkStart w:id="29" w:name="_Toc459639599"/>
+      <w:bookmarkStart w:id="29" w:name="_Toc459810904"/>
       <w:r>
         <w:rPr>
           <w:rFonts w:hint="eastAsia"/>
@@ -14415,7 +14733,7 @@
           <w:shd w:val="clear" w:color="auto" w:fill="FFFFFF"/>
         </w:rPr>
       </w:pPr>
-      <w:bookmarkStart w:id="30" w:name="_Toc459639600"/>
+      <w:bookmarkStart w:id="30" w:name="_Toc459810905"/>
       <w:r>
         <w:rPr>
           <w:shd w:val="clear" w:color="auto" w:fill="FFFFFF"/>
@@ -14426,21 +14744,7 @@
         <w:rPr>
           <w:shd w:val="clear" w:color="auto" w:fill="FFFFFF"/>
         </w:rPr>
-        <w:t>(</w:t>
-      </w:r>
-      <w:proofErr w:type="spellStart"/>
-      <w:r>
-        <w:rPr>
-          <w:shd w:val="clear" w:color="auto" w:fill="FFFFFF"/>
-        </w:rPr>
-        <w:t>softirqs</w:t>
-      </w:r>
-      <w:proofErr w:type="spellEnd"/>
-      <w:r>
-        <w:rPr>
-          <w:shd w:val="clear" w:color="auto" w:fill="FFFFFF"/>
-        </w:rPr>
-        <w:t>)</w:t>
+        <w:t>(softirqs)</w:t>
       </w:r>
       <w:bookmarkEnd w:id="30"/>
     </w:p>
@@ -14662,7 +14966,7 @@
       <w:pPr>
         <w:pStyle w:val="2"/>
       </w:pPr>
-      <w:bookmarkStart w:id="31" w:name="_Toc459639601"/>
+      <w:bookmarkStart w:id="31" w:name="_Toc459810906"/>
       <w:r>
         <w:lastRenderedPageBreak/>
         <w:t>Tasklet</w:t>
@@ -14996,7 +15300,7 @@
           <w:shd w:val="clear" w:color="auto" w:fill="FFFFFF"/>
         </w:rPr>
       </w:pPr>
-      <w:bookmarkStart w:id="32" w:name="_Toc459639602"/>
+      <w:bookmarkStart w:id="32" w:name="_Toc459810907"/>
       <w:proofErr w:type="gramStart"/>
       <w:r>
         <w:rPr>
@@ -15094,7 +15398,7 @@
       <w:pPr>
         <w:pStyle w:val="2"/>
       </w:pPr>
-      <w:bookmarkStart w:id="33" w:name="_Toc459639603"/>
+      <w:bookmarkStart w:id="33" w:name="_Toc459810908"/>
       <w:r>
         <w:t>内核定时器</w:t>
       </w:r>
@@ -15117,7 +15421,7 @@
       <w:pPr>
         <w:pStyle w:val="2"/>
       </w:pPr>
-      <w:bookmarkStart w:id="34" w:name="_Toc459639604"/>
+      <w:bookmarkStart w:id="34" w:name="_Toc459810909"/>
       <w:r>
         <w:rPr>
           <w:rFonts w:hint="eastAsia"/>
@@ -15485,7 +15789,7 @@
           <w:rFonts w:hint="eastAsia"/>
         </w:rPr>
       </w:pPr>
-      <w:bookmarkStart w:id="35" w:name="_Toc459639605"/>
+      <w:bookmarkStart w:id="35" w:name="_Toc459810910"/>
       <w:r>
         <w:lastRenderedPageBreak/>
         <w:t>I</w:t>
@@ -15511,7 +15815,7 @@
           <w:rFonts w:hint="eastAsia"/>
         </w:rPr>
       </w:pPr>
-      <w:bookmarkStart w:id="36" w:name="_Toc459639606"/>
+      <w:bookmarkStart w:id="36" w:name="_Toc459810911"/>
       <w:r>
         <w:rPr>
           <w:rFonts w:hint="eastAsia"/>
@@ -15960,7 +16264,7 @@
           <w:bCs/>
         </w:rPr>
       </w:pPr>
-      <w:bookmarkStart w:id="37" w:name="_Toc459639607"/>
+      <w:bookmarkStart w:id="37" w:name="_Toc459810912"/>
       <w:r>
         <w:rPr>
           <w:rStyle w:val="a5"/>
@@ -15983,8 +16287,16 @@
         <w:rPr>
           <w:b/>
         </w:rPr>
-        <w:t>输入子系统设备驱动层实现</w:t>
-      </w:r>
+        <w:t>输入子系统设备驱动</w:t>
+      </w:r>
+      <w:proofErr w:type="gramStart"/>
+      <w:r>
+        <w:rPr>
+          <w:b/>
+        </w:rPr>
+        <w:t>层实现</w:t>
+      </w:r>
+      <w:proofErr w:type="gramEnd"/>
       <w:r>
         <w:rPr>
           <w:rFonts w:hint="eastAsia"/>
@@ -16255,7 +16567,7 @@
           <w:szCs w:val="22"/>
         </w:rPr>
       </w:pPr>
-      <w:bookmarkStart w:id="38" w:name="_Toc459639608"/>
+      <w:bookmarkStart w:id="38" w:name="_Toc459810913"/>
       <w:r>
         <w:rPr>
           <w:rFonts w:hint="eastAsia"/>
@@ -16629,12 +16941,14 @@
         </w:rPr>
         <w:t>;//</w:t>
       </w:r>
+      <w:proofErr w:type="gramStart"/>
       <w:r>
         <w:rPr>
           <w:color w:val="0000CC"/>
         </w:rPr>
         <w:t>链入</w:t>
       </w:r>
+      <w:proofErr w:type="gramEnd"/>
       <w:r>
         <w:rPr>
           <w:color w:val="0000CC"/>
@@ -16679,12 +16993,14 @@
         </w:rPr>
         <w:t>;//</w:t>
       </w:r>
+      <w:proofErr w:type="gramStart"/>
       <w:r>
         <w:rPr>
           <w:color w:val="0000CC"/>
         </w:rPr>
         <w:t>链入</w:t>
       </w:r>
+      <w:proofErr w:type="gramEnd"/>
       <w:r>
         <w:rPr>
           <w:color w:val="0000CC"/>
@@ -17000,7 +17316,7 @@
           <w:szCs w:val="27"/>
         </w:rPr>
       </w:pPr>
-      <w:bookmarkStart w:id="39" w:name="_Toc459639609"/>
+      <w:bookmarkStart w:id="39" w:name="_Toc459810914"/>
       <w:r>
         <w:rPr>
           <w:rStyle w:val="2Char"/>
@@ -17107,7 +17423,7 @@
       <w:pPr>
         <w:pStyle w:val="2"/>
       </w:pPr>
-      <w:bookmarkStart w:id="40" w:name="_Toc459639610"/>
+      <w:bookmarkStart w:id="40" w:name="_Toc459810915"/>
       <w:r>
         <w:t>与软件设计有关的</w:t>
       </w:r>
@@ -17912,7 +18228,15 @@
         </w:rPr>
       </w:pPr>
       <w:r>
-        <w:t>Void input_free_device(struct input_dev *dev);</w:t>
+        <w:t>Void input_free_</w:t>
+      </w:r>
+      <w:proofErr w:type="gramStart"/>
+      <w:r>
+        <w:t>device(</w:t>
+      </w:r>
+      <w:proofErr w:type="gramEnd"/>
+      <w:r>
+        <w:t>struct input_dev *dev);</w:t>
       </w:r>
     </w:p>
     <w:p>
@@ -17947,7 +18271,7 @@
           <w:rFonts w:hint="eastAsia"/>
         </w:rPr>
       </w:pPr>
-      <w:bookmarkStart w:id="41" w:name="_Toc459639611"/>
+      <w:bookmarkStart w:id="41" w:name="_Toc459810916"/>
       <w:r>
         <w:rPr>
           <w:rFonts w:hint="eastAsia"/>
@@ -17970,7 +18294,7 @@
           <w:shd w:val="clear" w:color="auto" w:fill="FFFFFF"/>
         </w:rPr>
       </w:pPr>
-      <w:bookmarkStart w:id="42" w:name="_Toc459639612"/>
+      <w:bookmarkStart w:id="42" w:name="_Toc459810917"/>
       <w:r>
         <w:rPr>
           <w:rFonts w:hint="eastAsia"/>
@@ -18137,7 +18461,7 @@
           <w:shd w:val="clear" w:color="auto" w:fill="FFFFFF"/>
         </w:rPr>
       </w:pPr>
-      <w:bookmarkStart w:id="43" w:name="_Toc459639613"/>
+      <w:bookmarkStart w:id="43" w:name="_Toc459810918"/>
       <w:r>
         <w:rPr>
           <w:rFonts w:hint="eastAsia"/>
@@ -18534,7 +18858,21 @@
         <w:rPr>
           <w:rFonts w:hint="eastAsia"/>
         </w:rPr>
-        <w:t>的中间件部分每收到一次</w:t>
+        <w:t>的中间</w:t>
+      </w:r>
+      <w:proofErr w:type="gramStart"/>
+      <w:r>
+        <w:rPr>
+          <w:rFonts w:hint="eastAsia"/>
+        </w:rPr>
+        <w:t>件部分</w:t>
+      </w:r>
+      <w:proofErr w:type="gramEnd"/>
+      <w:r>
+        <w:rPr>
+          <w:rFonts w:hint="eastAsia"/>
+        </w:rPr>
+        <w:t>每收到一次</w:t>
       </w:r>
       <w:r>
         <w:rPr>
@@ -18840,7 +19178,7 @@
           <w:rFonts w:hint="eastAsia"/>
         </w:rPr>
       </w:pPr>
-      <w:bookmarkStart w:id="44" w:name="_Toc459639614"/>
+      <w:bookmarkStart w:id="44" w:name="_Toc459810919"/>
       <w:r>
         <w:rPr>
           <w:rFonts w:hint="eastAsia"/>
@@ -19207,7 +19545,7 @@
       <w:pPr>
         <w:pStyle w:val="3"/>
       </w:pPr>
-      <w:bookmarkStart w:id="45" w:name="_Toc459639615"/>
+      <w:bookmarkStart w:id="45" w:name="_Toc459810920"/>
       <w:r>
         <w:rPr>
           <w:rFonts w:hint="eastAsia"/>
@@ -19379,7 +19717,7 @@
           <w:shd w:val="clear" w:color="auto" w:fill="FFFFFF"/>
         </w:rPr>
       </w:pPr>
-      <w:bookmarkStart w:id="46" w:name="_Toc459639616"/>
+      <w:bookmarkStart w:id="46" w:name="_Toc459810921"/>
       <w:r>
         <w:rPr>
           <w:rFonts w:hint="eastAsia"/>
@@ -19487,7 +19825,13 @@
         <w:rPr>
           <w:rFonts w:hint="eastAsia"/>
         </w:rPr>
-        <w:t xml:space="preserve">https://www.kernel.org/doc/Documentation/input/multi-touch-protocol.txt </w:t>
+        <w:t>https://</w:t>
+      </w:r>
+      <w:r>
+        <w:rPr>
+          <w:rFonts w:hint="eastAsia"/>
+        </w:rPr>
+        <w:t xml:space="preserve">www.kernel.org/doc/Documentation/input/multi-touch-protocol.txt </w:t>
       </w:r>
       <w:r>
         <w:rPr>
@@ -19514,8 +19858,6 @@
         </w:rPr>
         <w:t>内部函数剖析</w:t>
       </w:r>
-      <w:bookmarkStart w:id="47" w:name="_GoBack"/>
-      <w:bookmarkEnd w:id="47"/>
     </w:p>
     <w:p>
       <w:pPr>
@@ -19530,9 +19872,252 @@
       </w:hyperlink>
     </w:p>
     <w:p>
-      <w:r>
-        <w:t>http://blog.chinaunix.net/xmlrpc.php?r=blog/article&amp;uid=29151914&amp;id=3887032</w:t>
-      </w:r>
+      <w:pPr>
+        <w:rPr>
+          <w:rFonts w:hint="eastAsia"/>
+        </w:rPr>
+      </w:pPr>
+      <w:hyperlink r:id="rId42" w:history="1">
+        <w:r>
+          <w:t>http://blog.chinaunix.net/xmlrpc.php?r=blog/article&amp;uid=29151914&amp;id=3887032</w:t>
+        </w:r>
+      </w:hyperlink>
+    </w:p>
+    <w:p>
+      <w:pPr>
+        <w:rPr>
+          <w:rFonts w:hint="eastAsia"/>
+        </w:rPr>
+      </w:pPr>
+    </w:p>
+    <w:p>
+      <w:pPr>
+        <w:rPr>
+          <w:rFonts w:hint="eastAsia"/>
+        </w:rPr>
+      </w:pPr>
+    </w:p>
+    <w:p>
+      <w:pPr>
+        <w:rPr>
+          <w:rFonts w:hint="eastAsia"/>
+        </w:rPr>
+      </w:pPr>
+    </w:p>
+    <w:p>
+      <w:pPr>
+        <w:rPr>
+          <w:rFonts w:hint="eastAsia"/>
+        </w:rPr>
+      </w:pPr>
+    </w:p>
+    <w:p>
+      <w:pPr>
+        <w:rPr>
+          <w:rFonts w:hint="eastAsia"/>
+        </w:rPr>
+      </w:pPr>
+    </w:p>
+    <w:p>
+      <w:pPr>
+        <w:rPr>
+          <w:rFonts w:hint="eastAsia"/>
+        </w:rPr>
+      </w:pPr>
+    </w:p>
+    <w:p>
+      <w:pPr>
+        <w:rPr>
+          <w:rFonts w:hint="eastAsia"/>
+        </w:rPr>
+      </w:pPr>
+    </w:p>
+    <w:p>
+      <w:pPr>
+        <w:rPr>
+          <w:rFonts w:hint="eastAsia"/>
+        </w:rPr>
+      </w:pPr>
+    </w:p>
+    <w:p>
+      <w:pPr>
+        <w:rPr>
+          <w:rFonts w:hint="eastAsia"/>
+        </w:rPr>
+      </w:pPr>
+    </w:p>
+    <w:p>
+      <w:pPr>
+        <w:rPr>
+          <w:rFonts w:hint="eastAsia"/>
+        </w:rPr>
+      </w:pPr>
+    </w:p>
+    <w:p>
+      <w:pPr>
+        <w:rPr>
+          <w:rFonts w:hint="eastAsia"/>
+        </w:rPr>
+      </w:pPr>
+    </w:p>
+    <w:p>
+      <w:pPr>
+        <w:rPr>
+          <w:rFonts w:hint="eastAsia"/>
+        </w:rPr>
+      </w:pPr>
+    </w:p>
+    <w:p>
+      <w:pPr>
+        <w:rPr>
+          <w:rFonts w:hint="eastAsia"/>
+        </w:rPr>
+      </w:pPr>
+    </w:p>
+    <w:p>
+      <w:pPr>
+        <w:rPr>
+          <w:rFonts w:hint="eastAsia"/>
+        </w:rPr>
+      </w:pPr>
+    </w:p>
+    <w:p>
+      <w:pPr>
+        <w:rPr>
+          <w:rFonts w:hint="eastAsia"/>
+        </w:rPr>
+      </w:pPr>
+    </w:p>
+    <w:p>
+      <w:pPr>
+        <w:rPr>
+          <w:rFonts w:hint="eastAsia"/>
+        </w:rPr>
+      </w:pPr>
+    </w:p>
+    <w:p>
+      <w:pPr>
+        <w:rPr>
+          <w:rFonts w:hint="eastAsia"/>
+        </w:rPr>
+      </w:pPr>
+    </w:p>
+    <w:p>
+      <w:pPr>
+        <w:rPr>
+          <w:rFonts w:hint="eastAsia"/>
+        </w:rPr>
+      </w:pPr>
+    </w:p>
+    <w:p>
+      <w:pPr>
+        <w:rPr>
+          <w:rFonts w:hint="eastAsia"/>
+        </w:rPr>
+      </w:pPr>
+    </w:p>
+    <w:p>
+      <w:pPr>
+        <w:rPr>
+          <w:rFonts w:hint="eastAsia"/>
+        </w:rPr>
+      </w:pPr>
+    </w:p>
+    <w:p>
+      <w:pPr>
+        <w:rPr>
+          <w:rFonts w:hint="eastAsia"/>
+        </w:rPr>
+      </w:pPr>
+    </w:p>
+    <w:p>
+      <w:pPr>
+        <w:pStyle w:val="1"/>
+        <w:rPr>
+          <w:rFonts w:hint="eastAsia"/>
+        </w:rPr>
+      </w:pPr>
+      <w:bookmarkStart w:id="47" w:name="_Toc459810922"/>
+      <w:r>
+        <w:rPr>
+          <w:rFonts w:hint="eastAsia"/>
+        </w:rPr>
+        <w:lastRenderedPageBreak/>
+        <w:t>Android</w:t>
+      </w:r>
+      <w:r>
+        <w:rPr>
+          <w:rFonts w:hint="eastAsia"/>
+        </w:rPr>
+        <w:t>调试方法</w:t>
+      </w:r>
+      <w:bookmarkEnd w:id="47"/>
+    </w:p>
+    <w:p>
+      <w:pPr>
+        <w:pStyle w:val="2"/>
+        <w:rPr>
+          <w:rFonts w:hint="eastAsia"/>
+        </w:rPr>
+      </w:pPr>
+      <w:bookmarkStart w:id="48" w:name="_Toc459810923"/>
+      <w:r>
+        <w:rPr>
+          <w:rFonts w:hint="eastAsia"/>
+        </w:rPr>
+        <w:t>getevent</w:t>
+      </w:r>
+      <w:r>
+        <w:rPr>
+          <w:rFonts w:hint="eastAsia"/>
+        </w:rPr>
+        <w:t>，</w:t>
+      </w:r>
+      <w:r>
+        <w:rPr>
+          <w:rFonts w:hint="eastAsia"/>
+        </w:rPr>
+        <w:t>sendevent</w:t>
+      </w:r>
+      <w:r>
+        <w:rPr>
+          <w:rFonts w:hint="eastAsia"/>
+        </w:rPr>
+        <w:t>，</w:t>
+      </w:r>
+      <w:r>
+        <w:rPr>
+          <w:rFonts w:hint="eastAsia"/>
+        </w:rPr>
+        <w:t>input</w:t>
+      </w:r>
+      <w:r>
+        <w:rPr>
+          <w:rFonts w:hint="eastAsia"/>
+        </w:rPr>
+        <w:t>三命令</w:t>
+      </w:r>
+      <w:bookmarkEnd w:id="48"/>
+    </w:p>
+    <w:p>
+      <w:pPr>
+        <w:pStyle w:val="3"/>
+        <w:rPr>
+          <w:rFonts w:hint="eastAsia"/>
+        </w:rPr>
+      </w:pPr>
+      <w:bookmarkStart w:id="49" w:name="_Toc459810924"/>
+      <w:r>
+        <w:t>Getevent</w:t>
+      </w:r>
+      <w:r>
+        <w:t>：</w:t>
+      </w:r>
+      <w:bookmarkEnd w:id="49"/>
+    </w:p>
+    <w:p>
+      <w:bookmarkStart w:id="50" w:name="_GoBack"/>
+      <w:bookmarkEnd w:id="50"/>
     </w:p>
     <w:sectPr>
       <w:pgSz w:w="11906" w:h="16838"/>
@@ -22279,7 +22864,7 @@
 </file>
 
 <file path=customXml/itemProps1.xml><?xml version="1.0" encoding="utf-8"?>
-<ds:datastoreItem xmlns:ds="http://schemas.openxmlformats.org/officeDocument/2006/customXml" ds:itemID="{AB737324-E1BA-4996-BCF6-B9486A976352}">
+<ds:datastoreItem xmlns:ds="http://schemas.openxmlformats.org/officeDocument/2006/customXml" ds:itemID="{7D487C57-F01E-4B91-94CF-35F8F593C471}">
   <ds:schemaRefs>
     <ds:schemaRef ds:uri="http://schemas.openxmlformats.org/officeDocument/2006/bibliography"/>
   </ds:schemaRefs>

</xml_diff>